<commit_message>
Done kr2 100% and reports
</commit_message>
<xml_diff>
--- a/KR-2/KR2.docx
+++ b/KR-2/KR2.docx
@@ -645,25 +645,7 @@
           <w:sz w:val="28"/>
           <w:szCs w:val="28"/>
         </w:rPr>
-        <w:t xml:space="preserve"> з одного прикладного напрямку та датасети для реалізації даного дослідження (https://www.kaggle.com/datasets, https://datasetsearch.research.google.com/, </w:t>
-      </w:r>
-      <w:proofErr w:type="gramStart"/>
-      <w:r>
-        <w:rPr>
-          <w:rFonts w:ascii="Times New Roman" w:hAnsi="Times New Roman" w:cs="Times New Roman"/>
-          <w:sz w:val="28"/>
-          <w:szCs w:val="28"/>
-        </w:rPr>
-        <w:t>https://ods.ai/ )</w:t>
-      </w:r>
-      <w:proofErr w:type="gramEnd"/>
-      <w:r>
-        <w:rPr>
-          <w:rFonts w:ascii="Times New Roman" w:hAnsi="Times New Roman" w:cs="Times New Roman"/>
-          <w:sz w:val="28"/>
-          <w:szCs w:val="28"/>
-        </w:rPr>
-        <w:t xml:space="preserve"> Доцільно проглянути багато датасетів з обраної теми та обрати один або декілька для подальшої роботи (описати обрану область дослідження) </w:t>
+        <w:t xml:space="preserve"> з одного прикладного напрямку та датасети для реалізації даного дослідження (https://www.kaggle.com/datasets, https://datasetsearch.research.google.com/, https://ods.ai/ ) Доцільно проглянути багато датасетів з обраної теми та обрати один або декілька для подальшої роботи (описати обрану область дослідження) </w:t>
       </w:r>
     </w:p>
     <w:p>
@@ -679,13 +661,59 @@
           <w:szCs w:val="28"/>
         </w:rPr>
       </w:pPr>
-      <w:r>
-        <w:rPr>
-          <w:rFonts w:ascii="Times New Roman" w:hAnsi="Times New Roman" w:cs="Times New Roman"/>
-          <w:sz w:val="28"/>
-          <w:szCs w:val="28"/>
-        </w:rPr>
-        <w:t>Підготовка даних для подальшої роботи. Об’єднати дані для подальшої роботи, відкинути зайву інформацію та оформити остаточний варіант.</w:t>
+      <w:proofErr w:type="spellStart"/>
+      <w:r>
+        <w:rPr>
+          <w:rFonts w:ascii="Times New Roman" w:hAnsi="Times New Roman" w:cs="Times New Roman"/>
+          <w:sz w:val="28"/>
+          <w:szCs w:val="28"/>
+        </w:rPr>
+        <w:t>Підготовка</w:t>
+      </w:r>
+      <w:proofErr w:type="spellEnd"/>
+      <w:r>
+        <w:rPr>
+          <w:rFonts w:ascii="Times New Roman" w:hAnsi="Times New Roman" w:cs="Times New Roman"/>
+          <w:sz w:val="28"/>
+          <w:szCs w:val="28"/>
+        </w:rPr>
+        <w:t xml:space="preserve"> </w:t>
+      </w:r>
+      <w:proofErr w:type="spellStart"/>
+      <w:r>
+        <w:rPr>
+          <w:rFonts w:ascii="Times New Roman" w:hAnsi="Times New Roman" w:cs="Times New Roman"/>
+          <w:sz w:val="28"/>
+          <w:szCs w:val="28"/>
+        </w:rPr>
+        <w:t>даних</w:t>
+      </w:r>
+      <w:proofErr w:type="spellEnd"/>
+      <w:r>
+        <w:rPr>
+          <w:rFonts w:ascii="Times New Roman" w:hAnsi="Times New Roman" w:cs="Times New Roman"/>
+          <w:sz w:val="28"/>
+          <w:szCs w:val="28"/>
+        </w:rPr>
+        <w:t xml:space="preserve"> для </w:t>
+      </w:r>
+      <w:proofErr w:type="spellStart"/>
+      <w:r>
+        <w:rPr>
+          <w:rFonts w:ascii="Times New Roman" w:hAnsi="Times New Roman" w:cs="Times New Roman"/>
+          <w:sz w:val="28"/>
+          <w:szCs w:val="28"/>
+        </w:rPr>
+        <w:t>подальшої</w:t>
+      </w:r>
+      <w:proofErr w:type="spellEnd"/>
+      <w:r>
+        <w:rPr>
+          <w:rFonts w:ascii="Times New Roman" w:hAnsi="Times New Roman" w:cs="Times New Roman"/>
+          <w:sz w:val="28"/>
+          <w:szCs w:val="28"/>
+        </w:rPr>
+        <w:t xml:space="preserve"> роботи. Об’єднати дані для подальшої роботи, відкинути зайву інформацію та оформити остаточний варіант.</w:t>
       </w:r>
     </w:p>
     <w:p>
@@ -923,6 +951,7 @@
           <w:color w:val="000000" w:themeColor="text1"/>
           <w:sz w:val="28"/>
           <w:szCs w:val="28"/>
+          <w:lang w:val="uk-UA"/>
         </w:rPr>
       </w:pPr>
       <w:r>
@@ -940,20 +969,44 @@
     <w:p>
       <w:pPr>
         <w:rPr>
-          <w:rFonts w:ascii="Times New Roman" w:hAnsi="Times New Roman" w:cs="Times New Roman"/>
-          <w:sz w:val="28"/>
-          <w:szCs w:val="28"/>
-          <w:lang w:val="uk-UA"/>
-        </w:rPr>
-      </w:pPr>
-      <w:r>
-        <w:rPr>
-          <w:rFonts w:ascii="Times New Roman" w:hAnsi="Times New Roman" w:cs="Times New Roman"/>
-          <w:sz w:val="28"/>
-          <w:szCs w:val="28"/>
-          <w:lang w:val="uk-UA"/>
-        </w:rPr>
-        <w:t xml:space="preserve">Мною було обрано </w:t>
+          <w:lang w:val="uk-UA"/>
+        </w:rPr>
+      </w:pPr>
+    </w:p>
+    <w:p>
+      <w:pPr>
+        <w:rPr>
+          <w:rFonts w:ascii="Times New Roman" w:hAnsi="Times New Roman" w:cs="Times New Roman"/>
+          <w:sz w:val="28"/>
+          <w:szCs w:val="28"/>
+          <w:lang w:val="uk-UA"/>
+        </w:rPr>
+      </w:pPr>
+      <w:r>
+        <w:rPr>
+          <w:rFonts w:ascii="Times New Roman" w:hAnsi="Times New Roman" w:cs="Times New Roman"/>
+          <w:sz w:val="28"/>
+          <w:szCs w:val="28"/>
+        </w:rPr>
+        <w:t>1)</w:t>
+      </w:r>
+      <w:r>
+        <w:rPr>
+          <w:rFonts w:ascii="Times New Roman" w:hAnsi="Times New Roman" w:cs="Times New Roman"/>
+          <w:sz w:val="28"/>
+          <w:szCs w:val="28"/>
+          <w:lang w:val="uk-UA"/>
+        </w:rPr>
+        <w:t>Обраний</w:t>
+      </w:r>
+      <w:r>
+        <w:rPr>
+          <w:rFonts w:ascii="Times New Roman" w:hAnsi="Times New Roman" w:cs="Times New Roman"/>
+          <w:sz w:val="28"/>
+          <w:szCs w:val="28"/>
+          <w:lang w:val="uk-UA"/>
+        </w:rPr>
+        <w:t xml:space="preserve"> </w:t>
       </w:r>
       <w:proofErr w:type="spellStart"/>
       <w:r>
@@ -984,16 +1037,6 @@
         </w:rPr>
         <w:t xml:space="preserve"> </w:t>
       </w:r>
-    </w:p>
-    <w:p>
-      <w:pPr>
-        <w:rPr>
-          <w:rFonts w:ascii="Times New Roman" w:hAnsi="Times New Roman" w:cs="Times New Roman"/>
-          <w:sz w:val="28"/>
-          <w:szCs w:val="28"/>
-          <w:lang w:val="uk-UA"/>
-        </w:rPr>
-      </w:pPr>
       <w:hyperlink r:id="rId5" w:history="1">
         <w:r>
           <w:rPr>
@@ -1154,16 +1197,7 @@
             <w:sz w:val="28"/>
             <w:szCs w:val="28"/>
           </w:rPr>
-          <w:t>selec</w:t>
-        </w:r>
-        <w:r>
-          <w:rPr>
-            <w:rStyle w:val="a6"/>
-            <w:rFonts w:ascii="Times New Roman" w:hAnsi="Times New Roman" w:cs="Times New Roman"/>
-            <w:sz w:val="28"/>
-            <w:szCs w:val="28"/>
-          </w:rPr>
-          <w:t>t</w:t>
+          <w:t>select</w:t>
         </w:r>
         <w:r>
           <w:rPr>
@@ -1213,7 +1247,6 @@
           </w:rPr>
           <w:t>_1960-2018.</w:t>
         </w:r>
-        <w:proofErr w:type="spellStart"/>
         <w:r>
           <w:rPr>
             <w:rStyle w:val="a6"/>
@@ -1223,7 +1256,6 @@
           </w:rPr>
           <w:t>csv</w:t>
         </w:r>
-        <w:proofErr w:type="spellEnd"/>
       </w:hyperlink>
     </w:p>
     <w:p>
@@ -1242,51 +1274,146 @@
           <w:szCs w:val="28"/>
           <w:lang w:val="uk-UA"/>
         </w:rPr>
-        <w:t>Мною було виконано підготовку даних для роботи, відкинуто зайву інформацію відповідно до портібних графіків. Дані було погруповано, деякі поля приведено до потрібного типу (дата\час\число).</w:t>
-      </w:r>
-    </w:p>
-    <w:p>
-      <w:pPr>
-        <w:rPr>
-          <w:rFonts w:ascii="Times New Roman" w:hAnsi="Times New Roman" w:cs="Times New Roman"/>
-          <w:sz w:val="28"/>
-          <w:szCs w:val="28"/>
-          <w:lang w:val="uk-UA"/>
-        </w:rPr>
-      </w:pPr>
-      <w:r>
-        <w:rPr>
-          <w:rFonts w:ascii="Times New Roman" w:hAnsi="Times New Roman" w:cs="Times New Roman"/>
-          <w:sz w:val="28"/>
-          <w:szCs w:val="28"/>
-          <w:lang w:val="uk-UA"/>
-        </w:rPr>
-        <w:t>Наведено такі графіки:</w:t>
-      </w:r>
-    </w:p>
-    <w:p>
-      <w:pPr>
-        <w:pStyle w:val="a4"/>
-        <w:rPr>
-          <w:rFonts w:ascii="Times New Roman" w:hAnsi="Times New Roman" w:cs="Times New Roman"/>
-          <w:sz w:val="28"/>
-          <w:szCs w:val="28"/>
-          <w:lang w:val="uk-UA"/>
-        </w:rPr>
-      </w:pPr>
-      <w:r>
-        <w:rPr>
-          <w:rFonts w:ascii="Times New Roman" w:hAnsi="Times New Roman" w:cs="Times New Roman"/>
+        <w:t xml:space="preserve">2) Стовпці, які були некоректно заповнено </w:t>
+      </w:r>
+      <w:proofErr w:type="spellStart"/>
+      <w:r>
+        <w:rPr>
+          <w:rFonts w:ascii="Times New Roman" w:hAnsi="Times New Roman" w:cs="Times New Roman"/>
+          <w:sz w:val="28"/>
+          <w:szCs w:val="28"/>
+          <w:lang w:val="uk-UA"/>
+        </w:rPr>
+        <w:t>занулені</w:t>
+      </w:r>
+      <w:proofErr w:type="spellEnd"/>
+      <w:r>
+        <w:rPr>
+          <w:rFonts w:ascii="Times New Roman" w:hAnsi="Times New Roman" w:cs="Times New Roman"/>
+          <w:sz w:val="28"/>
+          <w:szCs w:val="28"/>
+          <w:lang w:val="uk-UA"/>
+        </w:rPr>
+        <w:t>, деякі поля приведено до потрібного типу (дата\час\число).</w:t>
+      </w:r>
+    </w:p>
+    <w:p>
+      <w:pPr>
+        <w:rPr>
+          <w:rFonts w:ascii="Times New Roman" w:hAnsi="Times New Roman" w:cs="Times New Roman"/>
+          <w:sz w:val="28"/>
+          <w:szCs w:val="28"/>
+          <w:lang w:val="uk-UA"/>
+        </w:rPr>
+      </w:pPr>
+      <w:r>
+        <w:rPr>
+          <w:rFonts w:ascii="Times New Roman" w:hAnsi="Times New Roman" w:cs="Times New Roman"/>
+          <w:sz w:val="28"/>
+          <w:szCs w:val="28"/>
+          <w:lang w:val="uk-UA"/>
+        </w:rPr>
+        <w:t xml:space="preserve">3) Виконано </w:t>
+      </w:r>
+      <w:r>
+        <w:rPr>
+          <w:rFonts w:ascii="Times New Roman" w:hAnsi="Times New Roman" w:cs="Times New Roman"/>
+          <w:sz w:val="28"/>
+          <w:szCs w:val="28"/>
+          <w:lang w:val="uk-UA"/>
+        </w:rPr>
+        <w:t xml:space="preserve">сортування значень викиду </w:t>
+      </w:r>
+      <w:r>
+        <w:rPr>
+          <w:rFonts w:ascii="Times New Roman" w:hAnsi="Times New Roman" w:cs="Times New Roman"/>
+          <w:sz w:val="28"/>
+          <w:szCs w:val="28"/>
+          <w:lang w:val="en-US"/>
+        </w:rPr>
+        <w:t>CO</w:t>
+      </w:r>
+      <w:r>
+        <w:rPr>
+          <w:rFonts w:ascii="Times New Roman" w:hAnsi="Times New Roman" w:cs="Times New Roman"/>
+          <w:sz w:val="28"/>
+          <w:szCs w:val="28"/>
+        </w:rPr>
+        <w:t>2</w:t>
+      </w:r>
+      <w:r>
+        <w:rPr>
+          <w:rFonts w:ascii="Times New Roman" w:hAnsi="Times New Roman" w:cs="Times New Roman"/>
+          <w:sz w:val="28"/>
+          <w:szCs w:val="28"/>
+          <w:lang w:val="uk-UA"/>
+        </w:rPr>
+        <w:t xml:space="preserve"> за роками</w:t>
+      </w:r>
+      <w:r>
+        <w:rPr>
+          <w:rFonts w:ascii="Times New Roman" w:hAnsi="Times New Roman" w:cs="Times New Roman"/>
+          <w:sz w:val="28"/>
+          <w:szCs w:val="28"/>
+        </w:rPr>
+        <w:t xml:space="preserve">, </w:t>
+      </w:r>
+      <w:r>
+        <w:rPr>
+          <w:rFonts w:ascii="Times New Roman" w:hAnsi="Times New Roman" w:cs="Times New Roman"/>
+          <w:sz w:val="28"/>
+          <w:szCs w:val="28"/>
+          <w:lang w:val="uk-UA"/>
+        </w:rPr>
+        <w:t>групування країн з максимальним значення викиду.</w:t>
+      </w:r>
+    </w:p>
+    <w:p>
+      <w:pPr>
+        <w:rPr>
+          <w:rFonts w:ascii="Times New Roman" w:hAnsi="Times New Roman" w:cs="Times New Roman"/>
+          <w:sz w:val="28"/>
+          <w:szCs w:val="28"/>
+          <w:lang w:val="uk-UA"/>
+        </w:rPr>
+      </w:pPr>
+      <w:r>
+        <w:rPr>
+          <w:rFonts w:ascii="Times New Roman" w:hAnsi="Times New Roman" w:cs="Times New Roman"/>
+          <w:sz w:val="28"/>
+          <w:szCs w:val="28"/>
+          <w:lang w:val="uk-UA"/>
+        </w:rPr>
+        <w:t>4) Виконано візуалізацію таких графіків</w:t>
+      </w:r>
+      <w:r>
+        <w:rPr>
+          <w:rFonts w:ascii="Times New Roman" w:hAnsi="Times New Roman" w:cs="Times New Roman"/>
+          <w:sz w:val="28"/>
+          <w:szCs w:val="28"/>
+          <w:lang w:val="uk-UA"/>
+        </w:rPr>
+        <w:t>:</w:t>
+      </w:r>
+    </w:p>
+    <w:p>
+      <w:pPr>
+        <w:rPr>
+          <w:rFonts w:ascii="Times New Roman" w:hAnsi="Times New Roman" w:cs="Times New Roman"/>
+          <w:sz w:val="28"/>
+          <w:szCs w:val="28"/>
+          <w:lang w:val="uk-UA"/>
+        </w:rPr>
+      </w:pPr>
+      <w:r>
+        <w:rPr>
           <w:noProof/>
-          <w:sz w:val="28"/>
-          <w:szCs w:val="28"/>
-          <w:lang w:val="uk-UA"/>
         </w:rPr>
         <w:drawing>
-          <wp:inline distT="0" distB="0" distL="0" distR="0" wp14:anchorId="7362BEAF" wp14:editId="1D5CDAB6">
-            <wp:extent cx="4897614" cy="2162175"/>
+          <wp:inline distT="0" distB="0" distL="0" distR="0" wp14:anchorId="11FF277E" wp14:editId="67EFC877">
+            <wp:extent cx="5629275" cy="2672927"/>
             <wp:effectExtent l="0" t="0" r="0" b="0"/>
-            <wp:docPr id="1" name="Picture 1"/>
+            <wp:docPr id="1" name="Рисунок 1"/>
             <wp:cNvGraphicFramePr>
               <a:graphicFrameLocks xmlns:a="http://schemas.openxmlformats.org/drawingml/2006/main" noChangeAspect="1"/>
             </wp:cNvGraphicFramePr>
@@ -1306,7 +1433,7 @@
                   <pic:spPr>
                     <a:xfrm>
                       <a:off x="0" y="0"/>
-                      <a:ext cx="4900173" cy="2163305"/>
+                      <a:ext cx="5652346" cy="2683882"/>
                     </a:xfrm>
                     <a:prstGeom prst="rect">
                       <a:avLst/>
@@ -1339,10 +1466,77 @@
         </w:rPr>
         <w:t>Рисунок 1.</w:t>
       </w:r>
-    </w:p>
-    <w:p>
-      <w:pPr>
-        <w:pStyle w:val="a4"/>
+      <w:r>
+        <w:rPr>
+          <w:rFonts w:ascii="Times New Roman" w:hAnsi="Times New Roman" w:cs="Times New Roman"/>
+          <w:sz w:val="28"/>
+          <w:szCs w:val="28"/>
+          <w:lang w:val="uk-UA"/>
+        </w:rPr>
+        <w:t xml:space="preserve"> </w:t>
+      </w:r>
+      <w:r>
+        <w:rPr>
+          <w:rFonts w:ascii="Times New Roman" w:hAnsi="Times New Roman" w:cs="Times New Roman"/>
+          <w:sz w:val="28"/>
+          <w:szCs w:val="28"/>
+          <w:lang w:val="uk-UA"/>
+        </w:rPr>
+        <w:t>Викиди CO2 в світі за період 1960-2018</w:t>
+      </w:r>
+    </w:p>
+    <w:p>
+      <w:pPr>
+        <w:rPr>
+          <w:rFonts w:ascii="Times New Roman" w:hAnsi="Times New Roman" w:cs="Times New Roman"/>
+          <w:sz w:val="28"/>
+          <w:szCs w:val="28"/>
+          <w:lang w:val="uk-UA"/>
+        </w:rPr>
+      </w:pPr>
+      <w:r>
+        <w:rPr>
+          <w:noProof/>
+        </w:rPr>
+        <w:drawing>
+          <wp:inline distT="0" distB="0" distL="0" distR="0" wp14:anchorId="6AA4F6F0" wp14:editId="17B592BC">
+            <wp:extent cx="5718366" cy="2828925"/>
+            <wp:effectExtent l="0" t="0" r="0" b="0"/>
+            <wp:docPr id="2" name="Рисунок 2"/>
+            <wp:cNvGraphicFramePr>
+              <a:graphicFrameLocks xmlns:a="http://schemas.openxmlformats.org/drawingml/2006/main" noChangeAspect="1"/>
+            </wp:cNvGraphicFramePr>
+            <a:graphic xmlns:a="http://schemas.openxmlformats.org/drawingml/2006/main">
+              <a:graphicData uri="http://schemas.openxmlformats.org/drawingml/2006/picture">
+                <pic:pic xmlns:pic="http://schemas.openxmlformats.org/drawingml/2006/picture">
+                  <pic:nvPicPr>
+                    <pic:cNvPr id="1" name=""/>
+                    <pic:cNvPicPr/>
+                  </pic:nvPicPr>
+                  <pic:blipFill>
+                    <a:blip r:embed="rId7"/>
+                    <a:stretch>
+                      <a:fillRect/>
+                    </a:stretch>
+                  </pic:blipFill>
+                  <pic:spPr>
+                    <a:xfrm>
+                      <a:off x="0" y="0"/>
+                      <a:ext cx="5746284" cy="2842736"/>
+                    </a:xfrm>
+                    <a:prstGeom prst="rect">
+                      <a:avLst/>
+                    </a:prstGeom>
+                  </pic:spPr>
+                </pic:pic>
+              </a:graphicData>
+            </a:graphic>
+          </wp:inline>
+        </w:drawing>
+      </w:r>
+    </w:p>
+    <w:p>
+      <w:pPr>
         <w:jc w:val="center"/>
         <w:rPr>
           <w:rFonts w:ascii="Times New Roman" w:hAnsi="Times New Roman" w:cs="Times New Roman"/>
@@ -1351,247 +1545,498 @@
           <w:lang w:val="uk-UA"/>
         </w:rPr>
       </w:pPr>
-    </w:p>
-    <w:p>
-      <w:pPr>
-        <w:pStyle w:val="2"/>
+      <w:r>
+        <w:rPr>
+          <w:rFonts w:ascii="Times New Roman" w:hAnsi="Times New Roman" w:cs="Times New Roman"/>
+          <w:sz w:val="28"/>
+          <w:szCs w:val="28"/>
+          <w:lang w:val="uk-UA"/>
+        </w:rPr>
+        <w:t xml:space="preserve">Рисунок </w:t>
+      </w:r>
+      <w:r>
+        <w:rPr>
+          <w:rFonts w:ascii="Times New Roman" w:hAnsi="Times New Roman" w:cs="Times New Roman"/>
+          <w:sz w:val="28"/>
+          <w:szCs w:val="28"/>
+          <w:lang w:val="uk-UA"/>
+        </w:rPr>
+        <w:t>2</w:t>
+      </w:r>
+      <w:r>
+        <w:rPr>
+          <w:rFonts w:ascii="Times New Roman" w:hAnsi="Times New Roman" w:cs="Times New Roman"/>
+          <w:sz w:val="28"/>
+          <w:szCs w:val="28"/>
+          <w:lang w:val="uk-UA"/>
+        </w:rPr>
+        <w:t>. Викиди CO2 по країнах за роками</w:t>
+      </w:r>
+    </w:p>
+    <w:p>
+      <w:pPr>
+        <w:rPr>
+          <w:rFonts w:ascii="Times New Roman" w:hAnsi="Times New Roman" w:cs="Times New Roman"/>
+          <w:b/>
+          <w:bCs/>
+          <w:sz w:val="28"/>
+          <w:szCs w:val="28"/>
+          <w:lang w:val="uk-UA"/>
+        </w:rPr>
+      </w:pPr>
+      <w:r>
+        <w:rPr>
+          <w:noProof/>
+        </w:rPr>
+        <w:lastRenderedPageBreak/>
+        <w:drawing>
+          <wp:inline distT="0" distB="0" distL="0" distR="0" wp14:anchorId="423C448F" wp14:editId="7BD2E3A8">
+            <wp:extent cx="5676900" cy="2761079"/>
+            <wp:effectExtent l="0" t="0" r="0" b="1270"/>
+            <wp:docPr id="3" name="Рисунок 3"/>
+            <wp:cNvGraphicFramePr>
+              <a:graphicFrameLocks xmlns:a="http://schemas.openxmlformats.org/drawingml/2006/main" noChangeAspect="1"/>
+            </wp:cNvGraphicFramePr>
+            <a:graphic xmlns:a="http://schemas.openxmlformats.org/drawingml/2006/main">
+              <a:graphicData uri="http://schemas.openxmlformats.org/drawingml/2006/picture">
+                <pic:pic xmlns:pic="http://schemas.openxmlformats.org/drawingml/2006/picture">
+                  <pic:nvPicPr>
+                    <pic:cNvPr id="1" name=""/>
+                    <pic:cNvPicPr/>
+                  </pic:nvPicPr>
+                  <pic:blipFill>
+                    <a:blip r:embed="rId8"/>
+                    <a:stretch>
+                      <a:fillRect/>
+                    </a:stretch>
+                  </pic:blipFill>
+                  <pic:spPr>
+                    <a:xfrm>
+                      <a:off x="0" y="0"/>
+                      <a:ext cx="5680965" cy="2763056"/>
+                    </a:xfrm>
+                    <a:prstGeom prst="rect">
+                      <a:avLst/>
+                    </a:prstGeom>
+                  </pic:spPr>
+                </pic:pic>
+              </a:graphicData>
+            </a:graphic>
+          </wp:inline>
+        </w:drawing>
+      </w:r>
+    </w:p>
+    <w:p>
+      <w:pPr>
         <w:jc w:val="center"/>
         <w:rPr>
           <w:rFonts w:ascii="Times New Roman" w:hAnsi="Times New Roman" w:cs="Times New Roman"/>
-          <w:color w:val="000000" w:themeColor="text1"/>
-          <w:sz w:val="28"/>
-          <w:szCs w:val="28"/>
-          <w:lang w:val="uk-UA"/>
-        </w:rPr>
-      </w:pPr>
-      <w:r>
-        <w:rPr>
-          <w:rFonts w:ascii="Times New Roman" w:hAnsi="Times New Roman" w:cs="Times New Roman"/>
-          <w:color w:val="000000" w:themeColor="text1"/>
-          <w:sz w:val="28"/>
-          <w:szCs w:val="28"/>
-          <w:lang w:val="uk-UA"/>
-        </w:rPr>
-        <w:t>Код:</w:t>
-      </w:r>
-    </w:p>
-    <w:p>
-      <w:pPr>
-        <w:shd w:val="clear" w:color="auto" w:fill="282C34"/>
-        <w:tabs>
-          <w:tab w:val="left" w:pos="916"/>
-          <w:tab w:val="left" w:pos="1832"/>
-          <w:tab w:val="left" w:pos="2748"/>
-          <w:tab w:val="left" w:pos="3664"/>
-          <w:tab w:val="left" w:pos="4580"/>
-          <w:tab w:val="left" w:pos="5496"/>
-          <w:tab w:val="left" w:pos="6412"/>
-          <w:tab w:val="left" w:pos="7328"/>
-          <w:tab w:val="left" w:pos="8244"/>
-          <w:tab w:val="left" w:pos="9160"/>
-          <w:tab w:val="left" w:pos="10076"/>
-          <w:tab w:val="left" w:pos="10992"/>
-          <w:tab w:val="left" w:pos="11908"/>
-          <w:tab w:val="left" w:pos="12824"/>
-          <w:tab w:val="left" w:pos="13740"/>
-          <w:tab w:val="left" w:pos="14656"/>
-        </w:tabs>
-        <w:spacing w:after="0" w:line="240" w:lineRule="auto"/>
-        <w:rPr>
-          <w:rFonts w:ascii="Times New Roman" w:eastAsia="Times New Roman" w:hAnsi="Times New Roman" w:cs="Times New Roman"/>
+          <w:sz w:val="28"/>
+          <w:szCs w:val="28"/>
+          <w:lang w:val="uk-UA"/>
+        </w:rPr>
+      </w:pPr>
+      <w:r>
+        <w:rPr>
+          <w:rFonts w:ascii="Times New Roman" w:hAnsi="Times New Roman" w:cs="Times New Roman"/>
+          <w:sz w:val="28"/>
+          <w:szCs w:val="28"/>
+          <w:lang w:val="uk-UA"/>
+        </w:rPr>
+        <w:t xml:space="preserve">Рисунок </w:t>
+      </w:r>
+      <w:r>
+        <w:rPr>
+          <w:rFonts w:ascii="Times New Roman" w:hAnsi="Times New Roman" w:cs="Times New Roman"/>
+          <w:sz w:val="28"/>
+          <w:szCs w:val="28"/>
+          <w:lang w:val="uk-UA"/>
+        </w:rPr>
+        <w:t>3</w:t>
+      </w:r>
+      <w:r>
+        <w:rPr>
+          <w:rFonts w:ascii="Times New Roman" w:hAnsi="Times New Roman" w:cs="Times New Roman"/>
+          <w:sz w:val="28"/>
+          <w:szCs w:val="28"/>
+          <w:lang w:val="uk-UA"/>
+        </w:rPr>
+        <w:t xml:space="preserve">. </w:t>
+      </w:r>
+      <w:r>
+        <w:rPr>
+          <w:rFonts w:ascii="Times New Roman" w:hAnsi="Times New Roman" w:cs="Times New Roman"/>
+          <w:sz w:val="28"/>
+          <w:szCs w:val="28"/>
+          <w:lang w:val="uk-UA"/>
+        </w:rPr>
+        <w:t>Гонка викидів вуглецю за країнами (з 1960 по 2018 рік</w:t>
+      </w:r>
+      <w:r>
+        <w:rPr>
+          <w:rFonts w:ascii="Times New Roman" w:hAnsi="Times New Roman" w:cs="Times New Roman"/>
+          <w:sz w:val="28"/>
+          <w:szCs w:val="28"/>
+          <w:lang w:val="uk-UA"/>
+        </w:rPr>
+        <w:t>)</w:t>
+      </w:r>
+    </w:p>
+    <w:p>
+      <w:pPr>
+        <w:jc w:val="center"/>
+        <w:rPr>
+          <w:rFonts w:ascii="Times New Roman" w:hAnsi="Times New Roman" w:cs="Times New Roman"/>
+          <w:b/>
+          <w:bCs/>
+          <w:sz w:val="28"/>
+          <w:szCs w:val="28"/>
+          <w:lang w:val="uk-UA"/>
+        </w:rPr>
+      </w:pPr>
+    </w:p>
+    <w:p>
+      <w:pPr>
+        <w:rPr>
+          <w:rFonts w:ascii="Times New Roman" w:hAnsi="Times New Roman" w:cs="Times New Roman"/>
+          <w:b/>
+          <w:bCs/>
+          <w:sz w:val="28"/>
+          <w:szCs w:val="28"/>
+          <w:lang w:val="uk-UA"/>
+        </w:rPr>
+      </w:pPr>
+      <w:r>
+        <w:rPr>
           <w:noProof/>
-          <w:color w:val="ABB2BF"/>
-          <w:sz w:val="28"/>
-          <w:szCs w:val="28"/>
-          <w:lang w:val="en-US"/>
-        </w:rPr>
-      </w:pPr>
-      <w:r>
-        <w:rPr>
-          <w:rFonts w:ascii="Times New Roman" w:eastAsia="Times New Roman" w:hAnsi="Times New Roman" w:cs="Times New Roman"/>
-          <w:noProof/>
-          <w:color w:val="C678DD"/>
-          <w:sz w:val="28"/>
-          <w:szCs w:val="28"/>
-          <w:lang w:val="en-US"/>
-        </w:rPr>
-        <w:t xml:space="preserve">import </w:t>
-      </w:r>
-      <w:r>
-        <w:rPr>
-          <w:rFonts w:ascii="Times New Roman" w:eastAsia="Times New Roman" w:hAnsi="Times New Roman" w:cs="Times New Roman"/>
-          <w:noProof/>
-          <w:color w:val="ABB2BF"/>
-          <w:sz w:val="28"/>
-          <w:szCs w:val="28"/>
-          <w:lang w:val="en-US"/>
-        </w:rPr>
-        <w:t xml:space="preserve">numpy </w:t>
-      </w:r>
-      <w:r>
-        <w:rPr>
-          <w:rFonts w:ascii="Times New Roman" w:eastAsia="Times New Roman" w:hAnsi="Times New Roman" w:cs="Times New Roman"/>
-          <w:noProof/>
-          <w:color w:val="C678DD"/>
-          <w:sz w:val="28"/>
-          <w:szCs w:val="28"/>
-          <w:lang w:val="en-US"/>
-        </w:rPr>
-        <w:t xml:space="preserve">as </w:t>
-      </w:r>
-      <w:r>
-        <w:rPr>
-          <w:rFonts w:ascii="Times New Roman" w:eastAsia="Times New Roman" w:hAnsi="Times New Roman" w:cs="Times New Roman"/>
-          <w:noProof/>
-          <w:color w:val="ABB2BF"/>
-          <w:sz w:val="28"/>
-          <w:szCs w:val="28"/>
-          <w:lang w:val="en-US"/>
-        </w:rPr>
-        <w:t xml:space="preserve">np  </w:t>
-      </w:r>
-      <w:r>
-        <w:rPr>
-          <w:rFonts w:ascii="Times New Roman" w:eastAsia="Times New Roman" w:hAnsi="Times New Roman" w:cs="Times New Roman"/>
-          <w:noProof/>
-          <w:color w:val="5C6370"/>
-          <w:sz w:val="28"/>
-          <w:szCs w:val="28"/>
-          <w:lang w:val="en-US"/>
-        </w:rPr>
-        <w:t># linear algebra</w:t>
-      </w:r>
-      <w:r>
-        <w:rPr>
-          <w:rFonts w:ascii="Times New Roman" w:eastAsia="Times New Roman" w:hAnsi="Times New Roman" w:cs="Times New Roman"/>
-          <w:noProof/>
-          <w:color w:val="5C6370"/>
-          <w:sz w:val="28"/>
-          <w:szCs w:val="28"/>
-          <w:lang w:val="en-US"/>
-        </w:rPr>
-        <w:br/>
-      </w:r>
-      <w:r>
-        <w:rPr>
-          <w:rFonts w:ascii="Times New Roman" w:eastAsia="Times New Roman" w:hAnsi="Times New Roman" w:cs="Times New Roman"/>
-          <w:noProof/>
-          <w:color w:val="C678DD"/>
-          <w:sz w:val="28"/>
-          <w:szCs w:val="28"/>
-          <w:lang w:val="en-US"/>
-        </w:rPr>
-        <w:t xml:space="preserve">import </w:t>
-      </w:r>
-      <w:r>
-        <w:rPr>
-          <w:rFonts w:ascii="Times New Roman" w:eastAsia="Times New Roman" w:hAnsi="Times New Roman" w:cs="Times New Roman"/>
-          <w:noProof/>
-          <w:color w:val="ABB2BF"/>
-          <w:sz w:val="28"/>
-          <w:szCs w:val="28"/>
-          <w:lang w:val="en-US"/>
-        </w:rPr>
-        <w:t xml:space="preserve">pandas </w:t>
-      </w:r>
-      <w:r>
-        <w:rPr>
-          <w:rFonts w:ascii="Times New Roman" w:eastAsia="Times New Roman" w:hAnsi="Times New Roman" w:cs="Times New Roman"/>
-          <w:noProof/>
-          <w:color w:val="C678DD"/>
-          <w:sz w:val="28"/>
-          <w:szCs w:val="28"/>
-          <w:lang w:val="en-US"/>
-        </w:rPr>
-        <w:t xml:space="preserve">as </w:t>
-      </w:r>
-      <w:r>
-        <w:rPr>
-          <w:rFonts w:ascii="Times New Roman" w:eastAsia="Times New Roman" w:hAnsi="Times New Roman" w:cs="Times New Roman"/>
-          <w:noProof/>
-          <w:color w:val="ABB2BF"/>
-          <w:sz w:val="28"/>
-          <w:szCs w:val="28"/>
-          <w:lang w:val="en-US"/>
-        </w:rPr>
-        <w:t>pd</w:t>
-      </w:r>
-      <w:r>
-        <w:rPr>
-          <w:rFonts w:ascii="Times New Roman" w:eastAsia="Times New Roman" w:hAnsi="Times New Roman" w:cs="Times New Roman"/>
-          <w:noProof/>
-          <w:color w:val="ABB2BF"/>
-          <w:sz w:val="28"/>
-          <w:szCs w:val="28"/>
-          <w:lang w:val="en-US"/>
-        </w:rPr>
-        <w:br/>
-      </w:r>
-    </w:p>
-    <w:p>
-      <w:pPr>
-        <w:rPr>
-          <w:rFonts w:ascii="Times New Roman" w:hAnsi="Times New Roman" w:cs="Times New Roman"/>
-          <w:sz w:val="28"/>
-          <w:szCs w:val="28"/>
-          <w:lang w:val="uk-UA"/>
-        </w:rPr>
-      </w:pPr>
-      <w:r>
-        <w:rPr>
-          <w:rFonts w:ascii="Times New Roman" w:hAnsi="Times New Roman" w:cs="Times New Roman"/>
-          <w:sz w:val="28"/>
-          <w:szCs w:val="28"/>
-          <w:lang w:val="uk-UA"/>
-        </w:rPr>
-        <w:t>Також в програмному коді наявні коментарі які описують процеси роботи</w:t>
-      </w:r>
-    </w:p>
-    <w:p>
-      <w:pPr>
-        <w:rPr>
-          <w:rFonts w:ascii="Times New Roman" w:hAnsi="Times New Roman" w:cs="Times New Roman"/>
-          <w:sz w:val="28"/>
-          <w:szCs w:val="28"/>
-          <w:lang w:val="uk-UA"/>
-        </w:rPr>
-      </w:pPr>
-    </w:p>
-    <w:p>
-      <w:pPr>
-        <w:rPr>
-          <w:rFonts w:ascii="Times New Roman" w:hAnsi="Times New Roman" w:cs="Times New Roman"/>
-          <w:sz w:val="28"/>
-          <w:szCs w:val="28"/>
-          <w:lang w:val="uk-UA"/>
-        </w:rPr>
-      </w:pPr>
-      <w:r>
-        <w:rPr>
-          <w:rFonts w:ascii="Times New Roman" w:hAnsi="Times New Roman" w:cs="Times New Roman"/>
-          <w:sz w:val="28"/>
-          <w:szCs w:val="28"/>
-          <w:lang w:val="uk-UA"/>
-        </w:rPr>
-        <w:t>Висновок: мною було обрано та опрацьовано набір даних</w:t>
-      </w:r>
-      <w:r>
-        <w:rPr>
-          <w:rFonts w:ascii="Times New Roman" w:hAnsi="Times New Roman" w:cs="Times New Roman"/>
-          <w:sz w:val="28"/>
-          <w:szCs w:val="28"/>
-          <w:lang w:val="uk-UA"/>
-        </w:rPr>
-        <w:t>..</w:t>
-      </w:r>
-      <w:r>
-        <w:rPr>
-          <w:rFonts w:ascii="Times New Roman" w:hAnsi="Times New Roman" w:cs="Times New Roman"/>
-          <w:sz w:val="28"/>
-          <w:szCs w:val="28"/>
-          <w:lang w:val="uk-UA"/>
-        </w:rPr>
-        <w:t>. Створено діаграми та графіки для візуалізації даних.</w:t>
+        </w:rPr>
+        <w:drawing>
+          <wp:inline distT="0" distB="0" distL="0" distR="0" wp14:anchorId="64A332E1" wp14:editId="38B4C719">
+            <wp:extent cx="5695950" cy="2658313"/>
+            <wp:effectExtent l="0" t="0" r="0" b="8890"/>
+            <wp:docPr id="4" name="Рисунок 4"/>
+            <wp:cNvGraphicFramePr>
+              <a:graphicFrameLocks xmlns:a="http://schemas.openxmlformats.org/drawingml/2006/main" noChangeAspect="1"/>
+            </wp:cNvGraphicFramePr>
+            <a:graphic xmlns:a="http://schemas.openxmlformats.org/drawingml/2006/main">
+              <a:graphicData uri="http://schemas.openxmlformats.org/drawingml/2006/picture">
+                <pic:pic xmlns:pic="http://schemas.openxmlformats.org/drawingml/2006/picture">
+                  <pic:nvPicPr>
+                    <pic:cNvPr id="1" name=""/>
+                    <pic:cNvPicPr/>
+                  </pic:nvPicPr>
+                  <pic:blipFill>
+                    <a:blip r:embed="rId9"/>
+                    <a:stretch>
+                      <a:fillRect/>
+                    </a:stretch>
+                  </pic:blipFill>
+                  <pic:spPr>
+                    <a:xfrm>
+                      <a:off x="0" y="0"/>
+                      <a:ext cx="5701174" cy="2660751"/>
+                    </a:xfrm>
+                    <a:prstGeom prst="rect">
+                      <a:avLst/>
+                    </a:prstGeom>
+                  </pic:spPr>
+                </pic:pic>
+              </a:graphicData>
+            </a:graphic>
+          </wp:inline>
+        </w:drawing>
+      </w:r>
+    </w:p>
+    <w:p>
+      <w:pPr>
+        <w:jc w:val="center"/>
+        <w:rPr>
+          <w:rFonts w:ascii="Times New Roman" w:hAnsi="Times New Roman" w:cs="Times New Roman"/>
+          <w:b/>
+          <w:bCs/>
+          <w:sz w:val="28"/>
+          <w:szCs w:val="28"/>
+          <w:lang w:val="uk-UA"/>
+        </w:rPr>
+      </w:pPr>
+      <w:r>
+        <w:rPr>
+          <w:rFonts w:ascii="Times New Roman" w:hAnsi="Times New Roman" w:cs="Times New Roman"/>
+          <w:sz w:val="28"/>
+          <w:szCs w:val="28"/>
+          <w:lang w:val="uk-UA"/>
+        </w:rPr>
+        <w:t xml:space="preserve">Рисунок </w:t>
+      </w:r>
+      <w:r>
+        <w:rPr>
+          <w:rFonts w:ascii="Times New Roman" w:hAnsi="Times New Roman" w:cs="Times New Roman"/>
+          <w:sz w:val="28"/>
+          <w:szCs w:val="28"/>
+          <w:lang w:val="uk-UA"/>
+        </w:rPr>
+        <w:t>4</w:t>
+      </w:r>
+      <w:r>
+        <w:rPr>
+          <w:rFonts w:ascii="Times New Roman" w:hAnsi="Times New Roman" w:cs="Times New Roman"/>
+          <w:sz w:val="28"/>
+          <w:szCs w:val="28"/>
+          <w:lang w:val="uk-UA"/>
+        </w:rPr>
+        <w:t xml:space="preserve">. </w:t>
+      </w:r>
+      <w:r>
+        <w:rPr>
+          <w:rFonts w:ascii="Times New Roman" w:hAnsi="Times New Roman" w:cs="Times New Roman"/>
+          <w:sz w:val="28"/>
+          <w:szCs w:val="28"/>
+          <w:lang w:val="uk-UA"/>
+        </w:rPr>
+        <w:t>Зміна викидів вуглецю за 12 найбільшими країнами</w:t>
+      </w:r>
+    </w:p>
+    <w:p>
+      <w:pPr>
+        <w:rPr>
+          <w:rFonts w:ascii="Times New Roman" w:hAnsi="Times New Roman" w:cs="Times New Roman"/>
+          <w:sz w:val="28"/>
+          <w:szCs w:val="28"/>
+          <w:lang w:val="uk-UA"/>
+        </w:rPr>
+      </w:pPr>
+      <w:r>
+        <w:rPr>
+          <w:rFonts w:ascii="Times New Roman" w:hAnsi="Times New Roman" w:cs="Times New Roman"/>
+          <w:b/>
+          <w:bCs/>
+          <w:sz w:val="28"/>
+          <w:szCs w:val="28"/>
+          <w:lang w:val="uk-UA"/>
+        </w:rPr>
+        <w:t xml:space="preserve">5) </w:t>
+      </w:r>
+      <w:r>
+        <w:rPr>
+          <w:rFonts w:ascii="Times New Roman" w:hAnsi="Times New Roman" w:cs="Times New Roman"/>
+          <w:sz w:val="28"/>
+          <w:szCs w:val="28"/>
+          <w:lang w:val="uk-UA"/>
+        </w:rPr>
+        <w:t>В коді описано деякі обчислення та візуалізації</w:t>
+      </w:r>
+      <w:r>
+        <w:rPr>
+          <w:rFonts w:ascii="Times New Roman" w:hAnsi="Times New Roman" w:cs="Times New Roman"/>
+          <w:sz w:val="28"/>
+          <w:szCs w:val="28"/>
+          <w:lang w:val="uk-UA"/>
+        </w:rPr>
+        <w:t>. П</w:t>
+      </w:r>
+      <w:r>
+        <w:rPr>
+          <w:rFonts w:ascii="Times New Roman" w:hAnsi="Times New Roman" w:cs="Times New Roman"/>
+          <w:sz w:val="28"/>
+          <w:szCs w:val="28"/>
+          <w:lang w:val="uk-UA"/>
+        </w:rPr>
+        <w:t xml:space="preserve">ри візуалізації </w:t>
+      </w:r>
+      <w:r>
+        <w:rPr>
+          <w:rFonts w:ascii="Times New Roman" w:hAnsi="Times New Roman" w:cs="Times New Roman"/>
+          <w:sz w:val="28"/>
+          <w:szCs w:val="28"/>
+          <w:lang w:val="uk-UA"/>
+        </w:rPr>
+        <w:t xml:space="preserve">використано </w:t>
+      </w:r>
+      <w:r>
+        <w:rPr>
+          <w:rFonts w:ascii="Times New Roman" w:hAnsi="Times New Roman" w:cs="Times New Roman"/>
+          <w:sz w:val="28"/>
+          <w:szCs w:val="28"/>
+          <w:lang w:val="uk-UA"/>
+        </w:rPr>
+        <w:t xml:space="preserve">інтерактивність </w:t>
+      </w:r>
+      <w:r>
+        <w:rPr>
+          <w:rFonts w:ascii="Times New Roman" w:hAnsi="Times New Roman" w:cs="Times New Roman"/>
+          <w:sz w:val="28"/>
+          <w:szCs w:val="28"/>
+          <w:lang w:val="uk-UA"/>
+        </w:rPr>
+        <w:t xml:space="preserve">та </w:t>
+      </w:r>
+      <w:r>
+        <w:rPr>
+          <w:rFonts w:ascii="Times New Roman" w:hAnsi="Times New Roman" w:cs="Times New Roman"/>
+          <w:sz w:val="28"/>
+          <w:szCs w:val="28"/>
+          <w:lang w:val="uk-UA"/>
+        </w:rPr>
+        <w:t xml:space="preserve"> анімацію</w:t>
+      </w:r>
+      <w:r>
+        <w:rPr>
+          <w:rFonts w:ascii="Times New Roman" w:hAnsi="Times New Roman" w:cs="Times New Roman"/>
+          <w:sz w:val="28"/>
+          <w:szCs w:val="28"/>
+          <w:lang w:val="uk-UA"/>
+        </w:rPr>
+        <w:t>.</w:t>
+      </w:r>
+    </w:p>
+    <w:p>
+      <w:pPr>
+        <w:rPr>
+          <w:rFonts w:ascii="Times New Roman" w:hAnsi="Times New Roman" w:cs="Times New Roman"/>
+          <w:sz w:val="28"/>
+          <w:szCs w:val="28"/>
+          <w:lang w:val="uk-UA"/>
+        </w:rPr>
+      </w:pPr>
+      <w:r>
+        <w:rPr>
+          <w:rFonts w:ascii="Times New Roman" w:hAnsi="Times New Roman" w:cs="Times New Roman"/>
+          <w:sz w:val="28"/>
+          <w:szCs w:val="28"/>
+          <w:lang w:val="uk-UA"/>
+        </w:rPr>
+        <w:t xml:space="preserve">Висновок: </w:t>
+      </w:r>
+      <w:r>
+        <w:rPr>
+          <w:rFonts w:ascii="Times New Roman" w:hAnsi="Times New Roman" w:cs="Times New Roman"/>
+          <w:sz w:val="28"/>
+          <w:szCs w:val="28"/>
+          <w:lang w:val="uk-UA"/>
+        </w:rPr>
+        <w:t>В даному дослідженні</w:t>
+      </w:r>
+      <w:r>
+        <w:rPr>
+          <w:rFonts w:ascii="Times New Roman" w:hAnsi="Times New Roman" w:cs="Times New Roman"/>
+          <w:sz w:val="28"/>
+          <w:szCs w:val="28"/>
+          <w:lang w:val="uk-UA"/>
+        </w:rPr>
+        <w:t xml:space="preserve"> було обрано та опрацьовано набір даних</w:t>
+      </w:r>
+      <w:r>
+        <w:rPr>
+          <w:rFonts w:ascii="Times New Roman" w:hAnsi="Times New Roman" w:cs="Times New Roman"/>
+          <w:sz w:val="28"/>
+          <w:szCs w:val="28"/>
+          <w:lang w:val="uk-UA"/>
+        </w:rPr>
+        <w:t xml:space="preserve"> </w:t>
+      </w:r>
+      <w:r>
+        <w:rPr>
+          <w:rFonts w:ascii="Times New Roman" w:hAnsi="Times New Roman" w:cs="Times New Roman"/>
+          <w:sz w:val="28"/>
+          <w:lang w:val="uk-UA"/>
+        </w:rPr>
+        <w:t>в</w:t>
+      </w:r>
+      <w:r>
+        <w:rPr>
+          <w:rFonts w:ascii="Times New Roman" w:hAnsi="Times New Roman" w:cs="Times New Roman"/>
+          <w:sz w:val="28"/>
+          <w:lang w:val="uk-UA"/>
+        </w:rPr>
+        <w:t>икид</w:t>
+      </w:r>
+      <w:r>
+        <w:rPr>
+          <w:rFonts w:ascii="Times New Roman" w:hAnsi="Times New Roman" w:cs="Times New Roman"/>
+          <w:sz w:val="28"/>
+          <w:lang w:val="uk-UA"/>
+        </w:rPr>
+        <w:t>ів</w:t>
+      </w:r>
+      <w:r>
+        <w:rPr>
+          <w:rFonts w:ascii="Times New Roman" w:hAnsi="Times New Roman" w:cs="Times New Roman"/>
+          <w:sz w:val="28"/>
+          <w:lang w:val="uk-UA"/>
+        </w:rPr>
+        <w:t xml:space="preserve"> CO2 з 1960 по 2018 рік</w:t>
+      </w:r>
+      <w:r>
+        <w:rPr>
+          <w:rFonts w:ascii="Times New Roman" w:hAnsi="Times New Roman" w:cs="Times New Roman"/>
+          <w:sz w:val="28"/>
+          <w:szCs w:val="28"/>
+          <w:lang w:val="uk-UA"/>
+        </w:rPr>
+        <w:t xml:space="preserve">. </w:t>
+      </w:r>
+      <w:r>
+        <w:rPr>
+          <w:rFonts w:ascii="Times New Roman" w:hAnsi="Times New Roman" w:cs="Times New Roman"/>
+          <w:sz w:val="28"/>
+          <w:szCs w:val="28"/>
+          <w:lang w:val="uk-UA"/>
+        </w:rPr>
+        <w:t>Створено</w:t>
+      </w:r>
+      <w:r>
+        <w:rPr>
+          <w:rFonts w:ascii="Times New Roman" w:hAnsi="Times New Roman" w:cs="Times New Roman"/>
+          <w:sz w:val="28"/>
+          <w:szCs w:val="28"/>
+          <w:lang w:val="uk-UA"/>
+        </w:rPr>
+        <w:t xml:space="preserve"> різні види</w:t>
+      </w:r>
+      <w:r>
+        <w:rPr>
+          <w:rFonts w:ascii="Times New Roman" w:hAnsi="Times New Roman" w:cs="Times New Roman"/>
+          <w:sz w:val="28"/>
+          <w:szCs w:val="28"/>
+          <w:lang w:val="uk-UA"/>
+        </w:rPr>
+        <w:t xml:space="preserve"> діаграм та графік</w:t>
+      </w:r>
+      <w:r>
+        <w:rPr>
+          <w:rFonts w:ascii="Times New Roman" w:hAnsi="Times New Roman" w:cs="Times New Roman"/>
+          <w:sz w:val="28"/>
+          <w:szCs w:val="28"/>
+          <w:lang w:val="uk-UA"/>
+        </w:rPr>
+        <w:t>ів</w:t>
+      </w:r>
+      <w:r>
+        <w:rPr>
+          <w:rFonts w:ascii="Times New Roman" w:hAnsi="Times New Roman" w:cs="Times New Roman"/>
+          <w:sz w:val="28"/>
+          <w:szCs w:val="28"/>
+          <w:lang w:val="uk-UA"/>
+        </w:rPr>
+        <w:t xml:space="preserve"> для візуалізації</w:t>
+      </w:r>
+      <w:r>
+        <w:rPr>
+          <w:rFonts w:ascii="Times New Roman" w:hAnsi="Times New Roman" w:cs="Times New Roman"/>
+          <w:sz w:val="28"/>
+          <w:szCs w:val="28"/>
+          <w:lang w:val="uk-UA"/>
+        </w:rPr>
+        <w:t xml:space="preserve"> цих</w:t>
+      </w:r>
+      <w:r>
+        <w:rPr>
+          <w:rFonts w:ascii="Times New Roman" w:hAnsi="Times New Roman" w:cs="Times New Roman"/>
+          <w:sz w:val="28"/>
+          <w:szCs w:val="28"/>
+          <w:lang w:val="uk-UA"/>
+        </w:rPr>
+        <w:t xml:space="preserve"> даних.</w:t>
       </w:r>
     </w:p>
     <w:sectPr>
@@ -2486,6 +2931,7 @@
     <w:lsdException w:name="HTML Sample" w:semiHidden="1" w:unhideWhenUsed="1"/>
     <w:lsdException w:name="HTML Typewriter" w:semiHidden="1" w:unhideWhenUsed="1"/>
     <w:lsdException w:name="HTML Variable" w:semiHidden="1" w:unhideWhenUsed="1"/>
+    <w:lsdException w:name="Normal Table" w:semiHidden="1" w:unhideWhenUsed="1"/>
     <w:lsdException w:name="annotation subject" w:semiHidden="1" w:unhideWhenUsed="1"/>
     <w:lsdException w:name="No List" w:semiHidden="1" w:unhideWhenUsed="1"/>
     <w:lsdException w:name="Outline List 1" w:semiHidden="1" w:unhideWhenUsed="1"/>
@@ -2532,8 +2978,10 @@
     <w:lsdException w:name="Table Subtle 2" w:semiHidden="1" w:unhideWhenUsed="1"/>
     <w:lsdException w:name="Table Web 1" w:semiHidden="1" w:unhideWhenUsed="1"/>
     <w:lsdException w:name="Table Web 2" w:semiHidden="1" w:unhideWhenUsed="1"/>
+    <w:lsdException w:name="Table Web 3" w:semiHidden="1" w:unhideWhenUsed="1"/>
     <w:lsdException w:name="Balloon Text" w:semiHidden="1" w:unhideWhenUsed="1"/>
     <w:lsdException w:name="Table Grid" w:uiPriority="39"/>
+    <w:lsdException w:name="Table Theme" w:semiHidden="1" w:unhideWhenUsed="1"/>
     <w:lsdException w:name="Placeholder Text" w:semiHidden="1"/>
     <w:lsdException w:name="No Spacing" w:uiPriority="1" w:qFormat="1"/>
     <w:lsdException w:name="Light Shading" w:uiPriority="60"/>
@@ -2758,7 +3206,7 @@
   <w:style w:type="paragraph" w:default="1" w:styleId="a">
     <w:name w:val="Normal"/>
     <w:qFormat/>
-    <w:rsid w:val="007022B0"/>
+    <w:rsid w:val="00A85542"/>
     <w:pPr>
       <w:spacing w:after="200" w:line="276" w:lineRule="auto"/>
     </w:pPr>

</xml_diff>